<commit_message>
Correction de la doc
</commit_message>
<xml_diff>
--- a/Doc/Documentation.docx
+++ b/Doc/Documentation.docx
@@ -2503,10 +2503,34 @@
     </w:p>
     <w:p>
       <w:pPr>
+        <w:spacing w:before="100" w:beforeAutospacing="1" w:after="100" w:afterAutospacing="1" w:line="240" w:lineRule="auto"/>
+        <w:rPr>
+          <w:rFonts w:ascii="Times New Roman" w:eastAsia="Times New Roman" w:hAnsi="Times New Roman" w:cs="Times New Roman"/>
+          <w:color w:val="auto"/>
+          <w:sz w:val="24"/>
+          <w:szCs w:val="24"/>
+          <w:lang w:val="fr-FR" w:eastAsia="fr-FR"/>
+        </w:rPr>
+      </w:pPr>
+      <w:r>
+        <w:rPr>
+          <w:rFonts w:ascii="Times New Roman" w:eastAsia="Times New Roman" w:hAnsi="Times New Roman" w:cs="Times New Roman"/>
+          <w:color w:val="auto"/>
+          <w:sz w:val="24"/>
+          <w:szCs w:val="24"/>
+          <w:lang w:val="fr-FR" w:eastAsia="fr-FR"/>
+        </w:rPr>
+        <w:lastRenderedPageBreak/>
+        <w:t>php bin/console doctrine:database:create</w:t>
+      </w:r>
+      <w:bookmarkStart w:id="8" w:name="_GoBack"/>
+      <w:bookmarkEnd w:id="8"/>
+    </w:p>
+    <w:p>
+      <w:pPr>
         <w:pStyle w:val="NormalWeb"/>
       </w:pPr>
       <w:r>
-        <w:lastRenderedPageBreak/>
         <w:t xml:space="preserve">php bin/console doctrine:schema:update </w:t>
       </w:r>
       <w:r>
@@ -2561,9 +2585,7 @@
           <w:lang w:val="fr-FR"/>
         </w:rPr>
       </w:pPr>
-      <w:bookmarkStart w:id="8" w:name="_Toc481449894"/>
-      <w:bookmarkStart w:id="9" w:name="_GoBack"/>
-      <w:bookmarkEnd w:id="9"/>
+      <w:bookmarkStart w:id="9" w:name="_Toc481449894"/>
       <w:r>
         <w:rPr>
           <w:lang w:val="fr-FR"/>
@@ -2571,7 +2593,7 @@
         <w:lastRenderedPageBreak/>
         <w:t>Fin</w:t>
       </w:r>
-      <w:bookmarkEnd w:id="8"/>
+      <w:bookmarkEnd w:id="9"/>
     </w:p>
     <w:p>
       <w:pPr>
@@ -3146,7 +3168,7 @@
             <w:rPr>
               <w:noProof/>
             </w:rPr>
-            <w:t>08</w:t>
+            <w:t>06</w:t>
           </w:r>
           <w:r>
             <w:fldChar w:fldCharType="end"/>
@@ -3175,51 +3197,25 @@
           <w:r>
             <w:instrText xml:space="preserve"> If </w:instrText>
           </w:r>
-          <w:r>
-            <w:fldChar w:fldCharType="begin"/>
-          </w:r>
-          <w:r>
-            <w:instrText xml:space="preserve"> STYLEREF “Heading 1”  </w:instrText>
-          </w:r>
-          <w:r>
-            <w:fldChar w:fldCharType="separate"/>
-          </w:r>
-          <w:r>
-            <w:rPr>
-              <w:noProof/>
-            </w:rPr>
-            <w:instrText>Fin</w:instrText>
-          </w:r>
-          <w:r>
-            <w:rPr>
-              <w:noProof/>
-            </w:rPr>
-            <w:fldChar w:fldCharType="end"/>
-          </w:r>
+          <w:fldSimple w:instr=" STYLEREF “Heading 1”  ">
+            <w:r>
+              <w:rPr>
+                <w:noProof/>
+              </w:rPr>
+              <w:instrText>Documentation technique</w:instrText>
+            </w:r>
+          </w:fldSimple>
           <w:r>
             <w:instrText>&lt;&gt; “Error*” “</w:instrText>
           </w:r>
-          <w:r>
-            <w:fldChar w:fldCharType="begin"/>
-          </w:r>
-          <w:r>
-            <w:instrText xml:space="preserve"> STYLEREF “Heading 1” </w:instrText>
-          </w:r>
-          <w:r>
-            <w:fldChar w:fldCharType="separate"/>
-          </w:r>
-          <w:r>
-            <w:rPr>
-              <w:noProof/>
-            </w:rPr>
-            <w:instrText>Fin</w:instrText>
-          </w:r>
-          <w:r>
-            <w:rPr>
-              <w:noProof/>
-            </w:rPr>
-            <w:fldChar w:fldCharType="end"/>
-          </w:r>
+          <w:fldSimple w:instr=" STYLEREF “Heading 1” ">
+            <w:r>
+              <w:rPr>
+                <w:noProof/>
+              </w:rPr>
+              <w:instrText>Documentation technique</w:instrText>
+            </w:r>
+          </w:fldSimple>
           <w:r>
             <w:instrText xml:space="preserve"> </w:instrText>
           </w:r>
@@ -3230,7 +3226,7 @@
             <w:rPr>
               <w:noProof/>
             </w:rPr>
-            <w:t xml:space="preserve">Fin </w:t>
+            <w:t xml:space="preserve">Documentation technique </w:t>
           </w:r>
           <w:r>
             <w:fldChar w:fldCharType="end"/>
@@ -6202,6 +6198,7 @@
   </w:compat>
   <w:rsids>
     <w:rsidRoot w:val="008B548E"/>
+    <w:rsid w:val="001A38BA"/>
     <w:rsid w:val="0041730C"/>
     <w:rsid w:val="007B403D"/>
     <w:rsid w:val="008B548E"/>
@@ -7236,7 +7233,7 @@
 </file>
 
 <file path=customXml/itemProps3.xml><?xml version="1.0" encoding="utf-8"?>
-<ds:datastoreItem xmlns:ds="http://schemas.openxmlformats.org/officeDocument/2006/customXml" ds:itemID="{2D72449D-866B-47CE-8CCF-27CF2CD63D29}">
+<ds:datastoreItem xmlns:ds="http://schemas.openxmlformats.org/officeDocument/2006/customXml" ds:itemID="{F7130BEE-6023-48AE-B8EF-43C560C0EF0B}">
   <ds:schemaRefs>
     <ds:schemaRef ds:uri="http://schemas.openxmlformats.org/officeDocument/2006/bibliography"/>
   </ds:schemaRefs>

</xml_diff>